<commit_message>
Cleanup of domain classes
</commit_message>
<xml_diff>
--- a/HaurRanking/HAUR-ranking käyttöohje.docx
+++ b/HaurRanking/HAUR-ranking käyttöohje.docx
@@ -361,35 +361,7 @@
           <w:sz w:val="24"/>
           <w:szCs w:val="24"/>
         </w:rPr>
-        <w:t>Ranking-ohjelman t</w:t>
-      </w:r>
-      <w:r>
-        <w:rPr>
-          <w:sz w:val="24"/>
-          <w:szCs w:val="24"/>
-        </w:rPr>
-        <w:t>ietokan</w:t>
-      </w:r>
-      <w:r>
-        <w:rPr>
-          <w:sz w:val="24"/>
-          <w:szCs w:val="24"/>
-        </w:rPr>
-        <w:t xml:space="preserve">nassa jo olevien </w:t>
-      </w:r>
-      <w:r>
-        <w:rPr>
-          <w:sz w:val="24"/>
-          <w:szCs w:val="24"/>
-        </w:rPr>
-        <w:t xml:space="preserve">asemien kohdalla lukee </w:t>
-      </w:r>
-      <w:r>
-        <w:rPr>
-          <w:sz w:val="24"/>
-          <w:szCs w:val="24"/>
-        </w:rPr>
-        <w:t>”Tallennettu”.</w:t>
+        <w:t>Ranking-ohjelman tietokannassa jo olevien asemien kohdalla lukee ”Tallennettu”.</w:t>
       </w:r>
       <w:r>
         <w:rPr>
@@ -428,23 +400,7 @@
           <w:sz w:val="24"/>
           <w:szCs w:val="24"/>
         </w:rPr>
-        <w:t xml:space="preserve">Tulosten tuonnin jälkeen ohjelma muodostaa uudet </w:t>
-      </w:r>
-      <w:proofErr w:type="gramStart"/>
-      <w:r>
-        <w:rPr>
-          <w:sz w:val="24"/>
-          <w:szCs w:val="24"/>
-        </w:rPr>
-        <w:t>ranking-listaukset</w:t>
-      </w:r>
-      <w:proofErr w:type="gramEnd"/>
-      <w:r>
-        <w:rPr>
-          <w:sz w:val="24"/>
-          <w:szCs w:val="24"/>
-        </w:rPr>
-        <w:t xml:space="preserve"> divisiooniin.</w:t>
+        <w:t>Tulosten tuonnin jälkeen ohjelma muodostaa uudet ranking-listaukset divisiooniin.</w:t>
       </w:r>
     </w:p>
     <w:p>
@@ -499,14 +455,7 @@
           <w:sz w:val="24"/>
           <w:szCs w:val="24"/>
         </w:rPr>
-        <w:t xml:space="preserve">. Samoin näytetään tietokannasta poistettujen vanhojen tulosten määrä. </w:t>
-      </w:r>
-      <w:r>
-        <w:rPr>
-          <w:sz w:val="24"/>
-          <w:szCs w:val="24"/>
-        </w:rPr>
-        <w:t xml:space="preserve">Tuloksia tuotaessa ampujan vanhempi tulos samassa divisioonassa samaan luokitteluohjelmaan poistetaan kannasta. </w:t>
+        <w:t xml:space="preserve">. Samoin näytetään tietokannasta poistettujen vanhojen tulosten määrä. Tuloksia tuotaessa ampujan vanhempi tulos samassa divisioonassa samaan luokitteluohjelmaan poistetaan kannasta. </w:t>
       </w:r>
     </w:p>
     <w:p>
@@ -624,7 +573,6 @@
           <w:sz w:val="24"/>
           <w:szCs w:val="24"/>
         </w:rPr>
-        <w:lastRenderedPageBreak/>
         <w:t>Ranking-listauksen tallentaminen pdf-tiedostoon</w:t>
       </w:r>
     </w:p>
@@ -641,15 +589,48 @@
           <w:sz w:val="24"/>
           <w:szCs w:val="24"/>
         </w:rPr>
-        <w:t xml:space="preserve">Ohjelma muodostaa </w:t>
-      </w:r>
+        <w:t>Ohjelma muodostaa ranking-listaukset divisioonille aina, kun tietokantaan tallennetaan dataa tai sieltä poistetaan dataa (tulostietoja tai kilpailijoita).</w:t>
+      </w:r>
+    </w:p>
+    <w:p>
+      <w:pPr>
+        <w:ind w:left="720"/>
+        <w:rPr>
+          <w:sz w:val="24"/>
+          <w:szCs w:val="24"/>
+        </w:rPr>
+      </w:pPr>
+      <w:r>
+        <w:rPr>
+          <w:sz w:val="24"/>
+          <w:szCs w:val="24"/>
+        </w:rPr>
+        <w:t>Avaa ”Ranking”-välilehti.</w:t>
+      </w:r>
+    </w:p>
+    <w:p>
+      <w:pPr>
+        <w:ind w:left="720"/>
+        <w:rPr>
+          <w:sz w:val="24"/>
+          <w:szCs w:val="24"/>
+        </w:rPr>
+      </w:pPr>
+      <w:r>
+        <w:rPr>
+          <w:sz w:val="24"/>
+          <w:szCs w:val="24"/>
+        </w:rPr>
+        <w:t xml:space="preserve">Ohjelma näyttää </w:t>
+      </w:r>
+      <w:proofErr w:type="spellStart"/>
       <w:proofErr w:type="gramStart"/>
       <w:r>
         <w:rPr>
           <w:sz w:val="24"/>
           <w:szCs w:val="24"/>
         </w:rPr>
-        <w:t>ranking-listaukset</w:t>
+        <w:t>ranking-pdf</w:t>
       </w:r>
       <w:proofErr w:type="gramEnd"/>
       <w:r>
@@ -657,55 +638,6 @@
           <w:sz w:val="24"/>
           <w:szCs w:val="24"/>
         </w:rPr>
-        <w:t xml:space="preserve"> divisioonille aina, kun tietokantaan tallennetaan dataa tai sieltä poistetaan dataa (tulostietoja tai kilpailijoita).</w:t>
-      </w:r>
-    </w:p>
-    <w:p>
-      <w:pPr>
-        <w:ind w:left="720"/>
-        <w:rPr>
-          <w:sz w:val="24"/>
-          <w:szCs w:val="24"/>
-        </w:rPr>
-      </w:pPr>
-      <w:r>
-        <w:rPr>
-          <w:sz w:val="24"/>
-          <w:szCs w:val="24"/>
-        </w:rPr>
-        <w:t>Avaa ”Ranking”-välilehti.</w:t>
-      </w:r>
-    </w:p>
-    <w:p>
-      <w:pPr>
-        <w:ind w:left="720"/>
-        <w:rPr>
-          <w:sz w:val="24"/>
-          <w:szCs w:val="24"/>
-        </w:rPr>
-      </w:pPr>
-      <w:r>
-        <w:rPr>
-          <w:sz w:val="24"/>
-          <w:szCs w:val="24"/>
-        </w:rPr>
-        <w:t xml:space="preserve">Ohjelma näyttää </w:t>
-      </w:r>
-      <w:proofErr w:type="spellStart"/>
-      <w:proofErr w:type="gramStart"/>
-      <w:r>
-        <w:rPr>
-          <w:sz w:val="24"/>
-          <w:szCs w:val="24"/>
-        </w:rPr>
-        <w:t>ranking-pdf</w:t>
-      </w:r>
-      <w:proofErr w:type="gramEnd"/>
-      <w:r>
-        <w:rPr>
-          <w:sz w:val="24"/>
-          <w:szCs w:val="24"/>
-        </w:rPr>
         <w:t>:ssä</w:t>
       </w:r>
       <w:proofErr w:type="spellEnd"/>
@@ -714,23 +646,7 @@
           <w:sz w:val="24"/>
           <w:szCs w:val="24"/>
         </w:rPr>
-        <w:t xml:space="preserve"> sijoitustaan parantaneet lihavoituina. Tätä varten vanhan </w:t>
-      </w:r>
-      <w:proofErr w:type="gramStart"/>
-      <w:r>
-        <w:rPr>
-          <w:sz w:val="24"/>
-          <w:szCs w:val="24"/>
-        </w:rPr>
-        <w:t>ranking-listauksen</w:t>
-      </w:r>
-      <w:proofErr w:type="gramEnd"/>
-      <w:r>
-        <w:rPr>
-          <w:sz w:val="24"/>
-          <w:szCs w:val="24"/>
-        </w:rPr>
-        <w:t xml:space="preserve">, johon nykyistä listausta verrataan, voi valita ”Ranking”-välilehden alaosasta. </w:t>
+        <w:t xml:space="preserve"> sijoitustaan parantaneet lihavoituina. Tätä varten vanhan ranking-listauksen, johon nykyistä listausta verrataan, voi valita ”Ranking”-välilehden alaosasta. </w:t>
       </w:r>
     </w:p>
     <w:p>
@@ -832,44 +748,7 @@
           <w:sz w:val="24"/>
           <w:szCs w:val="24"/>
         </w:rPr>
-        <w:t xml:space="preserve">Ohjelma käsittelee kaikkia aseman tulostietoja yhdessä niin, että aseman suoritukset tuodaan kaikkien ampujien osalta. Jos jonkun ampujan tiedot on poistettu </w:t>
-      </w:r>
-      <w:proofErr w:type="gramStart"/>
-      <w:r>
-        <w:rPr>
-          <w:sz w:val="24"/>
-          <w:szCs w:val="24"/>
-        </w:rPr>
-        <w:t>ranking-ohjelman</w:t>
-      </w:r>
-      <w:proofErr w:type="gramEnd"/>
-      <w:r>
-        <w:rPr>
-          <w:sz w:val="24"/>
-          <w:szCs w:val="24"/>
-        </w:rPr>
-        <w:t xml:space="preserve"> kannasta ja sen myötä hänen tulostietonsa asemaan on poistettu, niitä ei voi erikseen tuoda </w:t>
-      </w:r>
-      <w:r>
-        <w:rPr>
-          <w:sz w:val="24"/>
-          <w:szCs w:val="24"/>
-        </w:rPr>
-        <w:t xml:space="preserve">kyseisen ampujan osalta </w:t>
-      </w:r>
-      <w:r>
-        <w:rPr>
-          <w:sz w:val="24"/>
-          <w:szCs w:val="24"/>
-        </w:rPr>
-        <w:t xml:space="preserve">uudelleen. </w:t>
-      </w:r>
-      <w:r>
-        <w:rPr>
-          <w:sz w:val="24"/>
-          <w:szCs w:val="24"/>
-        </w:rPr>
-        <w:t xml:space="preserve">Muodostettaessa edellä kohdassa ”2. Tulosdatan tuonti </w:t>
+        <w:t xml:space="preserve">Ohjelma käsittelee kaikkia aseman tulostietoja yhdessä niin, että aseman suoritukset tuodaan kaikkien ampujien osalta. Jos jonkun ampujan tiedot on poistettu ranking-ohjelman kannasta ja sen myötä hänen tulostietonsa asemaan on poistettu, niitä ei voi erikseen tuoda kyseisen ampujan osalta uudelleen. Muodostettaessa edellä kohdassa ”2. Tulosdatan tuonti </w:t>
       </w:r>
       <w:proofErr w:type="spellStart"/>
       <w:r>
@@ -901,29 +780,342 @@
           <w:sz w:val="24"/>
           <w:szCs w:val="24"/>
         </w:rPr>
-        <w:t xml:space="preserve">-kannassa olevista tulostiedoista, ohjelma tarkistaa ovatko aseman tulostiedot jo </w:t>
-      </w:r>
-      <w:proofErr w:type="gramStart"/>
-      <w:r>
-        <w:rPr>
-          <w:sz w:val="24"/>
-          <w:szCs w:val="24"/>
-        </w:rPr>
-        <w:t>ranking-tietokannassa</w:t>
-      </w:r>
-      <w:proofErr w:type="gramEnd"/>
-      <w:r>
-        <w:rPr>
-          <w:sz w:val="24"/>
-          <w:szCs w:val="24"/>
-        </w:rPr>
-        <w:t xml:space="preserve"> tarkistamalla onko asema itsessään kannassa. Kilpailijoiden tulostietoja ei käydä läpi ohjelman nopean toiminnan varmistamiseksi, joten niitä ei voi erikseen tuoda. </w:t>
+        <w:t xml:space="preserve">-kannassa olevista tulostiedoista, ohjelma tarkistaa ovatko aseman tulostiedot jo ranking-tietokannassa tarkistamalla onko asema itsessään kannassa. Kilpailijoiden tulostietoja ei käydä läpi ohjelman nopean toiminnan varmistamiseksi, joten niitä ei voi erikseen tuoda. </w:t>
+      </w:r>
+    </w:p>
+    <w:p>
+      <w:pPr>
+        <w:pStyle w:val="Luettelokappale"/>
+        <w:numPr>
+          <w:ilvl w:val="0"/>
+          <w:numId w:val="2"/>
+        </w:numPr>
+        <w:rPr>
+          <w:b/>
+          <w:sz w:val="24"/>
+          <w:szCs w:val="24"/>
+        </w:rPr>
+      </w:pPr>
+      <w:r>
+        <w:rPr>
+          <w:b/>
+          <w:sz w:val="24"/>
+          <w:szCs w:val="24"/>
+        </w:rPr>
+        <w:t>Tietokannan varmuuskopiointi ja selaaminen</w:t>
+      </w:r>
+    </w:p>
+    <w:p>
+      <w:pPr>
+        <w:pStyle w:val="Luettelokappale"/>
+        <w:rPr>
+          <w:sz w:val="24"/>
+          <w:szCs w:val="24"/>
+        </w:rPr>
+      </w:pPr>
+    </w:p>
+    <w:p>
+      <w:pPr>
+        <w:pStyle w:val="Luettelokappale"/>
+        <w:rPr>
+          <w:sz w:val="24"/>
+          <w:szCs w:val="24"/>
+        </w:rPr>
+      </w:pPr>
+      <w:r>
+        <w:rPr>
+          <w:sz w:val="24"/>
+          <w:szCs w:val="24"/>
+        </w:rPr>
+        <w:t xml:space="preserve">Ohjelma tallentaa datan HSQLDB-tietokantatiedostoon ”data”-kansioon. Tietokannasta voi ottaa varmuuskopion kopioimalla koko kansion. </w:t>
+      </w:r>
+    </w:p>
+    <w:p>
+      <w:pPr>
+        <w:pStyle w:val="Luettelokappale"/>
+        <w:rPr>
+          <w:sz w:val="24"/>
+          <w:szCs w:val="24"/>
+        </w:rPr>
+      </w:pPr>
+    </w:p>
+    <w:p>
+      <w:pPr>
+        <w:pStyle w:val="Luettelokappale"/>
+        <w:rPr>
+          <w:sz w:val="24"/>
+          <w:szCs w:val="24"/>
+        </w:rPr>
+      </w:pPr>
+      <w:r>
+        <w:rPr>
+          <w:sz w:val="24"/>
+          <w:szCs w:val="24"/>
+        </w:rPr>
+        <w:t xml:space="preserve">Tietokantaa voi selata esimerkiksi </w:t>
+      </w:r>
+      <w:hyperlink r:id="rId6" w:history="1">
+        <w:proofErr w:type="spellStart"/>
+        <w:r>
+          <w:rPr>
+            <w:rStyle w:val="Hyperlinkki"/>
+            <w:sz w:val="24"/>
+            <w:szCs w:val="24"/>
+          </w:rPr>
+          <w:t>DBeaver</w:t>
+        </w:r>
+        <w:proofErr w:type="spellEnd"/>
+        <w:r>
+          <w:rPr>
+            <w:rStyle w:val="Hyperlinkki"/>
+            <w:sz w:val="24"/>
+            <w:szCs w:val="24"/>
+          </w:rPr>
+          <w:t>-ohjelmalla</w:t>
+        </w:r>
+      </w:hyperlink>
+      <w:r>
+        <w:rPr>
+          <w:sz w:val="24"/>
+          <w:szCs w:val="24"/>
+        </w:rPr>
+        <w:t>. Avaa tietokanta valitsemalla ”</w:t>
+      </w:r>
+      <w:proofErr w:type="spellStart"/>
+      <w:r>
+        <w:rPr>
+          <w:sz w:val="24"/>
+          <w:szCs w:val="24"/>
+        </w:rPr>
+        <w:t>Create</w:t>
+      </w:r>
+      <w:proofErr w:type="spellEnd"/>
+      <w:r>
+        <w:rPr>
+          <w:sz w:val="24"/>
+          <w:szCs w:val="24"/>
+        </w:rPr>
+        <w:t xml:space="preserve"> </w:t>
+      </w:r>
+      <w:proofErr w:type="spellStart"/>
+      <w:r>
+        <w:rPr>
+          <w:sz w:val="24"/>
+          <w:szCs w:val="24"/>
+        </w:rPr>
+        <w:t>new</w:t>
+      </w:r>
+      <w:proofErr w:type="spellEnd"/>
+      <w:r>
+        <w:rPr>
+          <w:sz w:val="24"/>
+          <w:szCs w:val="24"/>
+        </w:rPr>
+        <w:t xml:space="preserve"> </w:t>
+      </w:r>
+      <w:proofErr w:type="spellStart"/>
+      <w:r>
+        <w:rPr>
+          <w:sz w:val="24"/>
+          <w:szCs w:val="24"/>
+        </w:rPr>
+        <w:t>connection</w:t>
+      </w:r>
+      <w:proofErr w:type="spellEnd"/>
+      <w:r>
+        <w:rPr>
+          <w:sz w:val="24"/>
+          <w:szCs w:val="24"/>
+        </w:rPr>
+        <w:t xml:space="preserve">”. </w:t>
+      </w:r>
+      <w:r>
+        <w:rPr>
+          <w:sz w:val="24"/>
+          <w:szCs w:val="24"/>
+        </w:rPr>
+        <w:t xml:space="preserve">Valitse tietokantayhteydeksi HSQLDB/Embedded. </w:t>
+      </w:r>
+      <w:r>
+        <w:rPr>
+          <w:sz w:val="24"/>
+          <w:szCs w:val="24"/>
+        </w:rPr>
+        <w:t>Näkymässä ”</w:t>
+      </w:r>
+      <w:proofErr w:type="spellStart"/>
+      <w:r>
+        <w:rPr>
+          <w:sz w:val="24"/>
+          <w:szCs w:val="24"/>
+        </w:rPr>
+        <w:t>Generic</w:t>
+      </w:r>
+      <w:proofErr w:type="spellEnd"/>
+      <w:r>
+        <w:rPr>
+          <w:sz w:val="24"/>
+          <w:szCs w:val="24"/>
+        </w:rPr>
+        <w:t xml:space="preserve"> JDBC Connection </w:t>
+      </w:r>
+      <w:proofErr w:type="spellStart"/>
+      <w:r>
+        <w:rPr>
+          <w:sz w:val="24"/>
+          <w:szCs w:val="24"/>
+        </w:rPr>
+        <w:t>Settings</w:t>
+      </w:r>
+      <w:proofErr w:type="spellEnd"/>
+      <w:r>
+        <w:rPr>
+          <w:sz w:val="24"/>
+          <w:szCs w:val="24"/>
+        </w:rPr>
+        <w:t>” kopioi ”</w:t>
+      </w:r>
+      <w:proofErr w:type="spellStart"/>
+      <w:r>
+        <w:rPr>
+          <w:sz w:val="24"/>
+          <w:szCs w:val="24"/>
+        </w:rPr>
+        <w:t>Path</w:t>
+      </w:r>
+      <w:proofErr w:type="spellEnd"/>
+      <w:r>
+        <w:rPr>
+          <w:sz w:val="24"/>
+          <w:szCs w:val="24"/>
+        </w:rPr>
+        <w:t>”-kohtaan data-kansion täysi tiedostopolku jonka päätteeksi ”\</w:t>
+      </w:r>
+      <w:proofErr w:type="spellStart"/>
+      <w:r>
+        <w:rPr>
+          <w:sz w:val="24"/>
+          <w:szCs w:val="24"/>
+        </w:rPr>
+        <w:t>haurrankingdb</w:t>
+      </w:r>
+      <w:proofErr w:type="spellEnd"/>
+      <w:r>
+        <w:rPr>
+          <w:sz w:val="24"/>
+          <w:szCs w:val="24"/>
+        </w:rPr>
+        <w:t xml:space="preserve">”. </w:t>
+      </w:r>
+      <w:proofErr w:type="spellStart"/>
+      <w:r>
+        <w:rPr>
+          <w:sz w:val="24"/>
+          <w:szCs w:val="24"/>
+        </w:rPr>
+        <w:t>Esim</w:t>
+      </w:r>
+      <w:proofErr w:type="spellEnd"/>
+      <w:r>
+        <w:rPr>
+          <w:sz w:val="24"/>
+          <w:szCs w:val="24"/>
+        </w:rPr>
+        <w:t>: ”</w:t>
+      </w:r>
+      <w:r>
+        <w:rPr>
+          <w:sz w:val="24"/>
+          <w:szCs w:val="24"/>
+        </w:rPr>
+        <w:t>C:\Users\Jarno\git\HaurIPSCRanking\HaurRanking\data</w:t>
+      </w:r>
+      <w:r>
+        <w:rPr>
+          <w:sz w:val="24"/>
+          <w:szCs w:val="24"/>
+        </w:rPr>
+        <w:t>\haurrankingdb”. Klikkaa ”</w:t>
+      </w:r>
+      <w:proofErr w:type="spellStart"/>
+      <w:r>
+        <w:rPr>
+          <w:sz w:val="24"/>
+          <w:szCs w:val="24"/>
+        </w:rPr>
+        <w:t>Finnish</w:t>
+      </w:r>
+      <w:proofErr w:type="spellEnd"/>
+      <w:r>
+        <w:rPr>
+          <w:sz w:val="24"/>
+          <w:szCs w:val="24"/>
+        </w:rPr>
+        <w:t xml:space="preserve">”. </w:t>
+      </w:r>
+    </w:p>
+    <w:p>
+      <w:pPr>
+        <w:pStyle w:val="Luettelokappale"/>
+        <w:rPr>
+          <w:sz w:val="24"/>
+          <w:szCs w:val="24"/>
+        </w:rPr>
+      </w:pPr>
+    </w:p>
+    <w:p>
+      <w:pPr>
+        <w:pStyle w:val="Luettelokappale"/>
+        <w:rPr>
+          <w:sz w:val="24"/>
+          <w:szCs w:val="24"/>
+        </w:rPr>
+      </w:pPr>
+      <w:r>
+        <w:rPr>
+          <w:sz w:val="24"/>
+          <w:szCs w:val="24"/>
+        </w:rPr>
+        <w:t>”</w:t>
+      </w:r>
+      <w:proofErr w:type="spellStart"/>
+      <w:r>
+        <w:rPr>
+          <w:sz w:val="24"/>
+          <w:szCs w:val="24"/>
+        </w:rPr>
+        <w:t>Database</w:t>
+      </w:r>
+      <w:proofErr w:type="spellEnd"/>
+      <w:r>
+        <w:rPr>
+          <w:sz w:val="24"/>
+          <w:szCs w:val="24"/>
+        </w:rPr>
+        <w:t xml:space="preserve"> Navigator” näkymässä avaa ”PUBLIC” ja sen alta ”</w:t>
+      </w:r>
+      <w:proofErr w:type="spellStart"/>
+      <w:r>
+        <w:rPr>
+          <w:sz w:val="24"/>
+          <w:szCs w:val="24"/>
+        </w:rPr>
+        <w:t>Tables</w:t>
+      </w:r>
+      <w:proofErr w:type="spellEnd"/>
+      <w:r>
+        <w:rPr>
+          <w:sz w:val="24"/>
+          <w:szCs w:val="24"/>
+        </w:rPr>
+        <w:t xml:space="preserve">” ja saat näkyviin tietokannan taulut. </w:t>
       </w:r>
     </w:p>
     <w:p>
       <w:pPr>
         <w:ind w:left="720"/>
         <w:rPr>
+          <w:b/>
           <w:sz w:val="24"/>
           <w:szCs w:val="24"/>
         </w:rPr>
@@ -938,34 +1130,24 @@
           <w:szCs w:val="24"/>
         </w:rPr>
       </w:pPr>
+      <w:r>
+        <w:rPr>
+          <w:b/>
+          <w:sz w:val="24"/>
+          <w:szCs w:val="24"/>
+        </w:rPr>
+        <w:t>Ohjelman lähdekoodi:</w:t>
+      </w:r>
     </w:p>
     <w:p>
       <w:pPr>
         <w:ind w:left="720"/>
         <w:rPr>
-          <w:b/>
-          <w:sz w:val="24"/>
-          <w:szCs w:val="24"/>
-        </w:rPr>
-      </w:pPr>
-      <w:r>
-        <w:rPr>
-          <w:b/>
-          <w:sz w:val="24"/>
-          <w:szCs w:val="24"/>
-        </w:rPr>
-        <w:t>Ohjelman lähdekoodi:</w:t>
-      </w:r>
-    </w:p>
-    <w:p>
-      <w:pPr>
-        <w:ind w:left="720"/>
-        <w:rPr>
-          <w:sz w:val="24"/>
-          <w:szCs w:val="24"/>
-        </w:rPr>
-      </w:pPr>
-      <w:hyperlink r:id="rId6" w:history="1">
+          <w:sz w:val="24"/>
+          <w:szCs w:val="24"/>
+        </w:rPr>
+      </w:pPr>
+      <w:hyperlink r:id="rId7" w:history="1">
         <w:r>
           <w:rPr>
             <w:rStyle w:val="Hyperlinkki"/>
@@ -1021,16 +1203,7 @@
           <w:sz w:val="24"/>
           <w:szCs w:val="24"/>
         </w:rPr>
-        <w:t xml:space="preserve"> vapaasti </w:t>
-      </w:r>
-      <w:bookmarkStart w:id="0" w:name="_GoBack"/>
-      <w:bookmarkEnd w:id="0"/>
-      <w:r>
-        <w:rPr>
-          <w:sz w:val="24"/>
-          <w:szCs w:val="24"/>
-        </w:rPr>
-        <w:t>käytettäv</w:t>
+        <w:t xml:space="preserve"> vapaasti käytettäv</w:t>
       </w:r>
       <w:r>
         <w:rPr>
@@ -1150,7 +1323,7 @@
         </w:rPr>
         <w:t xml:space="preserve">n ohjelmointiin on käytetty </w:t>
       </w:r>
-      <w:hyperlink r:id="rId7" w:history="1">
+      <w:hyperlink r:id="rId8" w:history="1">
         <w:proofErr w:type="spellStart"/>
         <w:r>
           <w:rPr>
@@ -2139,7 +2312,7 @@
 </file>
 
 <file path=customXml/itemProps1.xml><?xml version="1.0" encoding="utf-8"?>
-<ds:datastoreItem xmlns:ds="http://schemas.openxmlformats.org/officeDocument/2006/customXml" ds:itemID="{EB2B580B-DCCE-4682-83A9-56A935DCC51B}">
+<ds:datastoreItem xmlns:ds="http://schemas.openxmlformats.org/officeDocument/2006/customXml" ds:itemID="{5F62F608-1A09-46D7-9F71-6293D5B37814}">
   <ds:schemaRefs>
     <ds:schemaRef ds:uri="http://schemas.openxmlformats.org/officeDocument/2006/bibliography"/>
   </ds:schemaRefs>

</xml_diff>

<commit_message>
Last fixes. Application done!
</commit_message>
<xml_diff>
--- a/HaurRanking/HAUR-ranking käyttöohje.docx
+++ b/HaurRanking/HAUR-ranking käyttöohje.docx
@@ -329,6 +329,38 @@
           <w:sz w:val="24"/>
           <w:szCs w:val="24"/>
         </w:rPr>
+        <w:t xml:space="preserve">Ohjelma hakee </w:t>
+      </w:r>
+      <w:proofErr w:type="spellStart"/>
+      <w:r>
+        <w:rPr>
+          <w:sz w:val="24"/>
+          <w:szCs w:val="24"/>
+        </w:rPr>
+        <w:t>WinMSS</w:t>
+      </w:r>
+      <w:proofErr w:type="spellEnd"/>
+      <w:r>
+        <w:rPr>
+          <w:sz w:val="24"/>
+          <w:szCs w:val="24"/>
+        </w:rPr>
+        <w:t>-datan 14.3.2017 alkaen. Vanhempi tulosdata otetaan Excel-tiedostosta.</w:t>
+      </w:r>
+    </w:p>
+    <w:p>
+      <w:pPr>
+        <w:ind w:left="1304"/>
+        <w:rPr>
+          <w:sz w:val="24"/>
+          <w:szCs w:val="24"/>
+        </w:rPr>
+      </w:pPr>
+      <w:r>
+        <w:rPr>
+          <w:sz w:val="24"/>
+          <w:szCs w:val="24"/>
+        </w:rPr>
         <w:t xml:space="preserve">Jos aseman nimi on </w:t>
       </w:r>
       <w:proofErr w:type="spellStart"/>
@@ -624,21 +656,12 @@
         <w:t xml:space="preserve">Ohjelma näyttää </w:t>
       </w:r>
       <w:proofErr w:type="spellStart"/>
-      <w:proofErr w:type="gramStart"/>
-      <w:r>
-        <w:rPr>
-          <w:sz w:val="24"/>
-          <w:szCs w:val="24"/>
-        </w:rPr>
-        <w:t>ranking-pdf</w:t>
-      </w:r>
-      <w:proofErr w:type="gramEnd"/>
-      <w:r>
-        <w:rPr>
-          <w:sz w:val="24"/>
-          <w:szCs w:val="24"/>
-        </w:rPr>
-        <w:t>:ssä</w:t>
+      <w:r>
+        <w:rPr>
+          <w:sz w:val="24"/>
+          <w:szCs w:val="24"/>
+        </w:rPr>
+        <w:t>ranking-pdf:ssä</w:t>
       </w:r>
       <w:proofErr w:type="spellEnd"/>
       <w:r>
@@ -2312,7 +2335,7 @@
 </file>
 
 <file path=customXml/itemProps1.xml><?xml version="1.0" encoding="utf-8"?>
-<ds:datastoreItem xmlns:ds="http://schemas.openxmlformats.org/officeDocument/2006/customXml" ds:itemID="{5F62F608-1A09-46D7-9F71-6293D5B37814}">
+<ds:datastoreItem xmlns:ds="http://schemas.openxmlformats.org/officeDocument/2006/customXml" ds:itemID="{048A9E06-96CB-46C2-9235-6892C2A7EFB2}">
   <ds:schemaRefs>
     <ds:schemaRef ds:uri="http://schemas.openxmlformats.org/officeDocument/2006/bibliography"/>
   </ds:schemaRefs>

</xml_diff>